<commit_message>
Angular weiter zusammengefasst, Testprogramm
</commit_message>
<xml_diff>
--- a/DiplomarbeitDoku/Theorie_Geschichte/AngularGeschichte.docx
+++ b/DiplomarbeitDoku/Theorie_Geschichte/AngularGeschichte.docx
@@ -12,8 +12,6 @@
       <w:r>
         <w:t xml:space="preserve"> </w:t>
       </w:r>
-      <w:bookmarkStart w:id="0" w:name="_GoBack"/>
-      <w:bookmarkEnd w:id="0"/>
     </w:p>
     <w:p/>
     <w:p>
@@ -35,7 +33,23 @@
           <w:sz w:val="24"/>
           <w:szCs w:val="24"/>
         </w:rPr>
-        <w:t xml:space="preserve">und erschien im Jahr 2009. Angular Js wird </w:t>
+        <w:t xml:space="preserve">und erschien im Jahr 2009. Angular </w:t>
+      </w:r>
+      <w:proofErr w:type="spellStart"/>
+      <w:r>
+        <w:rPr>
+          <w:sz w:val="24"/>
+          <w:szCs w:val="24"/>
+        </w:rPr>
+        <w:t>Js</w:t>
+      </w:r>
+      <w:proofErr w:type="spellEnd"/>
+      <w:r>
+        <w:rPr>
+          <w:sz w:val="24"/>
+          <w:szCs w:val="24"/>
+        </w:rPr>
+        <w:t xml:space="preserve"> wird </w:t>
       </w:r>
       <w:r>
         <w:rPr>
@@ -49,7 +63,23 @@
           <w:sz w:val="24"/>
           <w:szCs w:val="24"/>
         </w:rPr>
-        <w:t xml:space="preserve"> um Single Page Webanwendungen nach einem Model View Muster zu erstellen. Angular Js ist ein Open Source Framework vom </w:t>
+        <w:t xml:space="preserve"> um Single Page Webanwendungen nach einem Model View Muster zu erstellen. Angular </w:t>
+      </w:r>
+      <w:proofErr w:type="spellStart"/>
+      <w:r>
+        <w:rPr>
+          <w:sz w:val="24"/>
+          <w:szCs w:val="24"/>
+        </w:rPr>
+        <w:t>Js</w:t>
+      </w:r>
+      <w:proofErr w:type="spellEnd"/>
+      <w:r>
+        <w:rPr>
+          <w:sz w:val="24"/>
+          <w:szCs w:val="24"/>
+        </w:rPr>
+        <w:t xml:space="preserve"> ist ein Open Source Framework vom </w:t>
       </w:r>
       <w:r>
         <w:rPr>
@@ -123,7 +153,23 @@
           <w:sz w:val="24"/>
           <w:szCs w:val="24"/>
         </w:rPr>
-        <w:t>wurde so entwickelt, dass es auf der clientseitigen Generierung und den Erweiterungen des Vokabulars von HTML basiert. Die Funktionalität im Rahmen der View wird abgebildet ohne auf DOM-Manipulation via jQuery.</w:t>
+        <w:t xml:space="preserve">wurde so entwickelt, dass es auf der clientseitigen Generierung und den Erweiterungen des Vokabulars von HTML basiert. Die Funktionalität im Rahmen der View wird abgebildet ohne auf DOM-Manipulation via </w:t>
+      </w:r>
+      <w:proofErr w:type="spellStart"/>
+      <w:r>
+        <w:rPr>
+          <w:sz w:val="24"/>
+          <w:szCs w:val="24"/>
+        </w:rPr>
+        <w:t>jQuery</w:t>
+      </w:r>
+      <w:proofErr w:type="spellEnd"/>
+      <w:r>
+        <w:rPr>
+          <w:sz w:val="24"/>
+          <w:szCs w:val="24"/>
+        </w:rPr>
+        <w:t>.</w:t>
       </w:r>
       <w:r>
         <w:rPr>
@@ -139,13 +185,15 @@
         </w:rPr>
         <w:t>DOM-Manipulation (</w:t>
       </w:r>
-      <w:r>
-        <w:rPr>
-          <w:sz w:val="24"/>
-          <w:szCs w:val="24"/>
-        </w:rPr>
-        <w:t>Document Object Model)</w:t>
-      </w:r>
+      <w:proofErr w:type="spellStart"/>
+      <w:r>
+        <w:rPr>
+          <w:sz w:val="24"/>
+          <w:szCs w:val="24"/>
+        </w:rPr>
+        <w:t>Document</w:t>
+      </w:r>
+      <w:proofErr w:type="spellEnd"/>
       <w:r>
         <w:rPr>
           <w:sz w:val="24"/>
@@ -153,6 +201,29 @@
         </w:rPr>
         <w:t xml:space="preserve"> </w:t>
       </w:r>
+      <w:proofErr w:type="spellStart"/>
+      <w:r>
+        <w:rPr>
+          <w:sz w:val="24"/>
+          <w:szCs w:val="24"/>
+        </w:rPr>
+        <w:t>Object</w:t>
+      </w:r>
+      <w:proofErr w:type="spellEnd"/>
+      <w:r>
+        <w:rPr>
+          <w:sz w:val="24"/>
+          <w:szCs w:val="24"/>
+        </w:rPr>
+        <w:t xml:space="preserve"> Model)</w:t>
+      </w:r>
+      <w:r>
+        <w:rPr>
+          <w:sz w:val="24"/>
+          <w:szCs w:val="24"/>
+        </w:rPr>
+        <w:t xml:space="preserve"> </w:t>
+      </w:r>
       <w:r>
         <w:rPr>
           <w:sz w:val="24"/>
@@ -172,7 +243,39 @@
           <w:sz w:val="24"/>
           <w:szCs w:val="24"/>
         </w:rPr>
-        <w:t>wischen HTML und dynamischen JavaScript. Elemente werden als Objekte dargestellt und werden dynamisch abgerufen, verändert, hinzugefügt und gelöscht. JQuery stellt Funktionen zur Verfügung für DOM-Navigation beziehungsweise DOM-Manipulation. JQuery ist eine freie JavaScript-Bibliothek und auch die meistverwendete</w:t>
+        <w:t xml:space="preserve">wischen HTML und dynamischen JavaScript. Elemente werden als Objekte dargestellt und werden dynamisch abgerufen, verändert, hinzugefügt und gelöscht. </w:t>
+      </w:r>
+      <w:proofErr w:type="spellStart"/>
+      <w:r>
+        <w:rPr>
+          <w:sz w:val="24"/>
+          <w:szCs w:val="24"/>
+        </w:rPr>
+        <w:t>JQuery</w:t>
+      </w:r>
+      <w:proofErr w:type="spellEnd"/>
+      <w:r>
+        <w:rPr>
+          <w:sz w:val="24"/>
+          <w:szCs w:val="24"/>
+        </w:rPr>
+        <w:t xml:space="preserve"> stellt Funktionen zur Verfügung für DOM-Navigation beziehungsweise DOM-Manipulation. </w:t>
+      </w:r>
+      <w:proofErr w:type="spellStart"/>
+      <w:r>
+        <w:rPr>
+          <w:sz w:val="24"/>
+          <w:szCs w:val="24"/>
+        </w:rPr>
+        <w:t>JQuery</w:t>
+      </w:r>
+      <w:proofErr w:type="spellEnd"/>
+      <w:r>
+        <w:rPr>
+          <w:sz w:val="24"/>
+          <w:szCs w:val="24"/>
+        </w:rPr>
+        <w:t xml:space="preserve"> ist eine freie JavaScript-Bibliothek und auch die meistverwendete</w:t>
       </w:r>
       <w:r>
         <w:rPr>
@@ -200,7 +303,23 @@
           <w:sz w:val="24"/>
           <w:szCs w:val="24"/>
         </w:rPr>
-        <w:t xml:space="preserve">Es wird and die HTML5-Form der Validation gedacht und durch Angular JS in einen Webbrowser unabhängige JavaScript Version implementiert. Angular JS Webclients sind so aufgebaut, dass die Strukturierung über die Basis von Modulen, View-Templates, Controllern, Scopes, Filtern und Providern erfolgt. Der Dependency-Container von Angular JS ist für die Zusammenführung der Elemente zuständig. Die Anwendung, besteht nur aus lose </w:t>
+        <w:t xml:space="preserve">Es wird and die HTML5-Form der Validation gedacht und durch Angular JS in einen Webbrowser unabhängige JavaScript Version implementiert. Angular JS Webclients sind so aufgebaut, dass die Strukturierung über die Basis von Modulen, View-Templates, Controllern, Scopes, Filtern und Providern erfolgt. Der </w:t>
+      </w:r>
+      <w:proofErr w:type="spellStart"/>
+      <w:r>
+        <w:rPr>
+          <w:sz w:val="24"/>
+          <w:szCs w:val="24"/>
+        </w:rPr>
+        <w:t>Dependency</w:t>
+      </w:r>
+      <w:proofErr w:type="spellEnd"/>
+      <w:r>
+        <w:rPr>
+          <w:sz w:val="24"/>
+          <w:szCs w:val="24"/>
+        </w:rPr>
+        <w:t xml:space="preserve">-Container von Angular JS ist für die Zusammenführung der Elemente zuständig. Die Anwendung, besteht nur aus lose </w:t>
       </w:r>
       <w:r>
         <w:rPr>
@@ -256,10 +375,26 @@
         <w:t xml:space="preserve"> zu einem Model zusammengefasst. </w:t>
       </w:r>
       <w:r>
-        <w:t>Mit Hilfe des Dependency-Containers werden</w:t>
-      </w:r>
-      <w:r>
-        <w:t xml:space="preserve"> die Modele in die Applikation eingebunden. Die View und das Model sind verbunden, es herrscht eine bidirektionale Datenverbindung, das heißt</w:t>
+        <w:t xml:space="preserve">Mit Hilfe des </w:t>
+      </w:r>
+      <w:proofErr w:type="spellStart"/>
+      <w:r>
+        <w:t>Dependency</w:t>
+      </w:r>
+      <w:proofErr w:type="spellEnd"/>
+      <w:r>
+        <w:t>-Containers werden</w:t>
+      </w:r>
+      <w:r>
+        <w:t xml:space="preserve"> die </w:t>
+      </w:r>
+      <w:proofErr w:type="spellStart"/>
+      <w:r>
+        <w:t>Modele</w:t>
+      </w:r>
+      <w:proofErr w:type="spellEnd"/>
+      <w:r>
+        <w:t xml:space="preserve"> in die Applikation eingebunden. Die View und das Model sind verbunden, es herrscht eine bidirektionale Datenverbindung, das heißt</w:t>
       </w:r>
       <w:r>
         <w:t>, Benutzereingaben wirken sich auf das Model aus. Wenn sich das Model programmatisch ändert wirkt sich das auch auf die Benutzeransicht aus.</w:t>
@@ -306,7 +441,55 @@
           <w:sz w:val="24"/>
           <w:szCs w:val="24"/>
         </w:rPr>
-        <w:t xml:space="preserve">In Angular Js ist es möglich Direktiven zu erstellen, das heißt, es ist möglich benutzerdefinierte HTML Elemente und Attribute zu erstellen. Vordefinierte Direktiven sind erkennbar am ng-Namensraum im Präfix. Die Art des benutzenden Präfixes ist vom Validator abhängig. </w:t>
+        <w:t xml:space="preserve">In Angular </w:t>
+      </w:r>
+      <w:proofErr w:type="spellStart"/>
+      <w:r>
+        <w:rPr>
+          <w:sz w:val="24"/>
+          <w:szCs w:val="24"/>
+        </w:rPr>
+        <w:t>Js</w:t>
+      </w:r>
+      <w:proofErr w:type="spellEnd"/>
+      <w:r>
+        <w:rPr>
+          <w:sz w:val="24"/>
+          <w:szCs w:val="24"/>
+        </w:rPr>
+        <w:t xml:space="preserve"> ist es möglich Direktiven zu erstellen, das heißt, es ist möglich benutzerdefinierte HTML Elemente und Attribute zu erstellen. Vordefinierte Direktiven sind erkennbar am </w:t>
+      </w:r>
+      <w:proofErr w:type="spellStart"/>
+      <w:r>
+        <w:rPr>
+          <w:sz w:val="24"/>
+          <w:szCs w:val="24"/>
+        </w:rPr>
+        <w:t>ng</w:t>
+      </w:r>
+      <w:proofErr w:type="spellEnd"/>
+      <w:r>
+        <w:rPr>
+          <w:sz w:val="24"/>
+          <w:szCs w:val="24"/>
+        </w:rPr>
+        <w:t xml:space="preserve">-Namensraum im Präfix. Die Art des benutzenden Präfixes ist vom </w:t>
+      </w:r>
+      <w:proofErr w:type="spellStart"/>
+      <w:r>
+        <w:rPr>
+          <w:sz w:val="24"/>
+          <w:szCs w:val="24"/>
+        </w:rPr>
+        <w:t>Validator</w:t>
+      </w:r>
+      <w:proofErr w:type="spellEnd"/>
+      <w:r>
+        <w:rPr>
+          <w:sz w:val="24"/>
+          <w:szCs w:val="24"/>
+        </w:rPr>
+        <w:t xml:space="preserve"> abhängig. </w:t>
       </w:r>
     </w:p>
     <w:p>
@@ -415,7 +598,23 @@
           <w:sz w:val="24"/>
           <w:szCs w:val="24"/>
         </w:rPr>
-        <w:t>Elemente werden über jQuery ausgewählt.</w:t>
+        <w:t xml:space="preserve">Elemente werden über </w:t>
+      </w:r>
+      <w:proofErr w:type="spellStart"/>
+      <w:r>
+        <w:rPr>
+          <w:sz w:val="24"/>
+          <w:szCs w:val="24"/>
+        </w:rPr>
+        <w:t>jQuery</w:t>
+      </w:r>
+      <w:proofErr w:type="spellEnd"/>
+      <w:r>
+        <w:rPr>
+          <w:sz w:val="24"/>
+          <w:szCs w:val="24"/>
+        </w:rPr>
+        <w:t xml:space="preserve"> ausgewählt.</w:t>
       </w:r>
     </w:p>
     <w:p>
@@ -430,7 +629,15 @@
         <w:t xml:space="preserve">JavaScript Ausdrücke werden über doppelte geschweifte Klammern im HTML Code eingebettet. Es werden keine Sprunganweisungen unterstützt. Filter werden über den Pipe Operator hinzugefügt, sie wirken sich auf das angezeigt Resultat aus. </w:t>
       </w:r>
       <w:r>
-        <w:t>Alternativ kann auch ein ng-Binding verwendet werden, dadurch wird jedoch verhindert, dass der Browser beim erstmaligen Laden die Vorlage anzeigt, falls Angular JS die Daten nicht schnell genug geladen und damit die Vorlage ersetzt hat.</w:t>
+        <w:t xml:space="preserve">Alternativ kann auch ein </w:t>
+      </w:r>
+      <w:proofErr w:type="spellStart"/>
+      <w:r>
+        <w:t>ng</w:t>
+      </w:r>
+      <w:proofErr w:type="spellEnd"/>
+      <w:r>
+        <w:t>-Binding verwendet werden, dadurch wird jedoch verhindert, dass der Browser beim erstmaligen Laden die Vorlage anzeigt, falls Angular JS die Daten nicht schnell genug geladen und damit die Vorlage ersetzt hat.</w:t>
       </w:r>
     </w:p>
     <w:p>
@@ -471,19 +678,76 @@
           <w:szCs w:val="24"/>
         </w:rPr>
       </w:pPr>
-      <w:r>
-        <w:rPr>
-          <w:sz w:val="24"/>
-          <w:szCs w:val="24"/>
-        </w:rPr>
-        <w:t xml:space="preserve">Scope-Objekte kapseln die Funktionen und Daten </w:t>
-      </w:r>
-      <w:r>
-        <w:rPr>
-          <w:sz w:val="24"/>
-          <w:szCs w:val="24"/>
-        </w:rPr>
-        <w:t>von Controllern. Das Scope-Objekt ermöglicht dem Controller mit anderen Controllern oder Services kommunizieren kann. Mit $emit werden Nachrichten an alle übergeordneten Scopes gesendet, während mit $broadcast Nachrichten an alle untergeordneten Scopes gesendet werden. Um auf Nachrichten zu reagieren müssen Controller oder Services mit $on Methode registriert werden.</w:t>
+      <w:proofErr w:type="spellStart"/>
+      <w:r>
+        <w:rPr>
+          <w:sz w:val="24"/>
+          <w:szCs w:val="24"/>
+        </w:rPr>
+        <w:t>Scope</w:t>
+      </w:r>
+      <w:proofErr w:type="spellEnd"/>
+      <w:r>
+        <w:rPr>
+          <w:sz w:val="24"/>
+          <w:szCs w:val="24"/>
+        </w:rPr>
+        <w:t xml:space="preserve">-Objekte kapseln die Funktionen und Daten </w:t>
+      </w:r>
+      <w:r>
+        <w:rPr>
+          <w:sz w:val="24"/>
+          <w:szCs w:val="24"/>
+        </w:rPr>
+        <w:t xml:space="preserve">von Controllern. Das </w:t>
+      </w:r>
+      <w:proofErr w:type="spellStart"/>
+      <w:r>
+        <w:rPr>
+          <w:sz w:val="24"/>
+          <w:szCs w:val="24"/>
+        </w:rPr>
+        <w:t>Scope</w:t>
+      </w:r>
+      <w:proofErr w:type="spellEnd"/>
+      <w:r>
+        <w:rPr>
+          <w:sz w:val="24"/>
+          <w:szCs w:val="24"/>
+        </w:rPr>
+        <w:t>-Objekt ermöglicht dem Controller mit anderen Controllern oder Services kommunizieren kann. Mit $</w:t>
+      </w:r>
+      <w:proofErr w:type="spellStart"/>
+      <w:r>
+        <w:rPr>
+          <w:sz w:val="24"/>
+          <w:szCs w:val="24"/>
+        </w:rPr>
+        <w:t>emit</w:t>
+      </w:r>
+      <w:proofErr w:type="spellEnd"/>
+      <w:r>
+        <w:rPr>
+          <w:sz w:val="24"/>
+          <w:szCs w:val="24"/>
+        </w:rPr>
+        <w:t xml:space="preserve"> werden Nachrichten an alle übergeordneten Scopes gesendet, während mit $</w:t>
+      </w:r>
+      <w:proofErr w:type="spellStart"/>
+      <w:r>
+        <w:rPr>
+          <w:sz w:val="24"/>
+          <w:szCs w:val="24"/>
+        </w:rPr>
+        <w:t>broadcast</w:t>
+      </w:r>
+      <w:proofErr w:type="spellEnd"/>
+      <w:r>
+        <w:rPr>
+          <w:sz w:val="24"/>
+          <w:szCs w:val="24"/>
+        </w:rPr>
+        <w:t xml:space="preserve"> Nachrichten an alle untergeordneten Scopes gesendet werden. Um auf Nachrichten zu reagieren müssen Controller oder Services mit $on Methode registriert werden.</w:t>
       </w:r>
     </w:p>
     <w:p>
@@ -506,14 +770,46 @@
           <w:sz w:val="24"/>
           <w:szCs w:val="24"/>
         </w:rPr>
-        <w:t xml:space="preserve">Unter Routen versteht man, dass festlegen der Zuordnung von URLs zu spezifischen Ansichten. Angular JS stellt hierfür das ngRoute-Modul zu Verfügung, </w:t>
-      </w:r>
-      <w:r>
-        <w:rPr>
-          <w:sz w:val="24"/>
-          <w:szCs w:val="24"/>
-        </w:rPr>
-        <w:t xml:space="preserve">hiermit können innerhalb der globalen HTML Vorlage verschiedene Ansichten dynamisch in ein Element mit einer ngView Direktive nachgeladen werden. </w:t>
+        <w:t xml:space="preserve">Unter Routen versteht man, dass festlegen der Zuordnung von URLs zu spezifischen Ansichten. Angular JS stellt hierfür das </w:t>
+      </w:r>
+      <w:proofErr w:type="spellStart"/>
+      <w:r>
+        <w:rPr>
+          <w:sz w:val="24"/>
+          <w:szCs w:val="24"/>
+        </w:rPr>
+        <w:t>ngRoute</w:t>
+      </w:r>
+      <w:proofErr w:type="spellEnd"/>
+      <w:r>
+        <w:rPr>
+          <w:sz w:val="24"/>
+          <w:szCs w:val="24"/>
+        </w:rPr>
+        <w:t xml:space="preserve">-Modul zu Verfügung, </w:t>
+      </w:r>
+      <w:r>
+        <w:rPr>
+          <w:sz w:val="24"/>
+          <w:szCs w:val="24"/>
+        </w:rPr>
+        <w:t xml:space="preserve">hiermit können innerhalb der globalen HTML Vorlage verschiedene Ansichten dynamisch in ein Element mit einer </w:t>
+      </w:r>
+      <w:proofErr w:type="spellStart"/>
+      <w:r>
+        <w:rPr>
+          <w:sz w:val="24"/>
+          <w:szCs w:val="24"/>
+        </w:rPr>
+        <w:t>ngView</w:t>
+      </w:r>
+      <w:proofErr w:type="spellEnd"/>
+      <w:r>
+        <w:rPr>
+          <w:sz w:val="24"/>
+          <w:szCs w:val="24"/>
+        </w:rPr>
+        <w:t xml:space="preserve"> Direktive nachgeladen werden. </w:t>
       </w:r>
     </w:p>
     <w:p>
@@ -624,7 +920,23 @@
           <w:sz w:val="24"/>
           <w:szCs w:val="24"/>
         </w:rPr>
-        <w:t>In Angular 8.2 wird die Syntax vereinfacht, mit [] Klammern werden Bindings für Eigenschaften und mit () Klammern werden Binding für Events erzeugt.</w:t>
+        <w:t xml:space="preserve">In Angular 8.2 wird die Syntax vereinfacht, mit [] Klammern werden </w:t>
+      </w:r>
+      <w:proofErr w:type="spellStart"/>
+      <w:r>
+        <w:rPr>
+          <w:sz w:val="24"/>
+          <w:szCs w:val="24"/>
+        </w:rPr>
+        <w:t>Bindings</w:t>
+      </w:r>
+      <w:proofErr w:type="spellEnd"/>
+      <w:r>
+        <w:rPr>
+          <w:sz w:val="24"/>
+          <w:szCs w:val="24"/>
+        </w:rPr>
+        <w:t xml:space="preserve"> für Eigenschaften und mit () Klammern werden Binding für Events erzeugt.</w:t>
       </w:r>
     </w:p>
     <w:p>
@@ -659,6 +971,162 @@
           <w:szCs w:val="24"/>
         </w:rPr>
       </w:pPr>
+      <w:r>
+        <w:rPr>
+          <w:sz w:val="24"/>
+          <w:szCs w:val="24"/>
+        </w:rPr>
+        <w:t>Es werden Module verwendet, um die Kernfunktionalität leichter und schneller zu machen.</w:t>
+      </w:r>
+    </w:p>
+    <w:p>
+      <w:pPr>
+        <w:pStyle w:val="Listenabsatz"/>
+        <w:numPr>
+          <w:ilvl w:val="0"/>
+          <w:numId w:val="1"/>
+        </w:numPr>
+        <w:rPr>
+          <w:sz w:val="24"/>
+          <w:szCs w:val="24"/>
+        </w:rPr>
+      </w:pPr>
+      <w:r>
+        <w:rPr>
+          <w:sz w:val="24"/>
+          <w:szCs w:val="24"/>
+        </w:rPr>
+        <w:t>Es werden nur moderne Browser unterstützt.</w:t>
+      </w:r>
+    </w:p>
+    <w:p>
+      <w:pPr>
+        <w:pStyle w:val="Listenabsatz"/>
+        <w:numPr>
+          <w:ilvl w:val="0"/>
+          <w:numId w:val="1"/>
+        </w:numPr>
+        <w:rPr>
+          <w:sz w:val="24"/>
+          <w:szCs w:val="24"/>
+        </w:rPr>
+      </w:pPr>
+      <w:r>
+        <w:rPr>
+          <w:sz w:val="24"/>
+          <w:szCs w:val="24"/>
+        </w:rPr>
+        <w:t xml:space="preserve">In der neuen Version wird </w:t>
+      </w:r>
+      <w:proofErr w:type="spellStart"/>
+      <w:r>
+        <w:rPr>
+          <w:sz w:val="24"/>
+          <w:szCs w:val="24"/>
+        </w:rPr>
+        <w:t>TypeScript</w:t>
+      </w:r>
+      <w:proofErr w:type="spellEnd"/>
+      <w:r>
+        <w:rPr>
+          <w:sz w:val="24"/>
+          <w:szCs w:val="24"/>
+        </w:rPr>
+        <w:t xml:space="preserve"> benutzt, dadurch hat man folgende Möglichkeiten: </w:t>
+      </w:r>
+    </w:p>
+    <w:p>
+      <w:pPr>
+        <w:pStyle w:val="Listenabsatz"/>
+        <w:numPr>
+          <w:ilvl w:val="1"/>
+          <w:numId w:val="1"/>
+        </w:numPr>
+        <w:rPr>
+          <w:sz w:val="24"/>
+          <w:szCs w:val="24"/>
+        </w:rPr>
+      </w:pPr>
+      <w:r>
+        <w:rPr>
+          <w:sz w:val="24"/>
+          <w:szCs w:val="24"/>
+        </w:rPr>
+        <w:t>Klassenbasierte objektorientierte Programmierung</w:t>
+      </w:r>
+    </w:p>
+    <w:p>
+      <w:pPr>
+        <w:pStyle w:val="Listenabsatz"/>
+        <w:numPr>
+          <w:ilvl w:val="1"/>
+          <w:numId w:val="1"/>
+        </w:numPr>
+        <w:rPr>
+          <w:sz w:val="24"/>
+          <w:szCs w:val="24"/>
+        </w:rPr>
+      </w:pPr>
+      <w:r>
+        <w:rPr>
+          <w:sz w:val="24"/>
+          <w:szCs w:val="24"/>
+        </w:rPr>
+        <w:t>Statische Typisierung</w:t>
+      </w:r>
+    </w:p>
+    <w:p>
+      <w:pPr>
+        <w:pStyle w:val="Listenabsatz"/>
+        <w:numPr>
+          <w:ilvl w:val="1"/>
+          <w:numId w:val="1"/>
+        </w:numPr>
+        <w:rPr>
+          <w:sz w:val="24"/>
+          <w:szCs w:val="24"/>
+        </w:rPr>
+      </w:pPr>
+      <w:proofErr w:type="spellStart"/>
+      <w:r>
+        <w:rPr>
+          <w:sz w:val="24"/>
+          <w:szCs w:val="24"/>
+        </w:rPr>
+        <w:t>Generics</w:t>
+      </w:r>
+      <w:proofErr w:type="spellEnd"/>
+    </w:p>
+    <w:p>
+      <w:pPr>
+        <w:pStyle w:val="Listenabsatz"/>
+        <w:numPr>
+          <w:ilvl w:val="0"/>
+          <w:numId w:val="2"/>
+        </w:numPr>
+        <w:rPr>
+          <w:sz w:val="24"/>
+          <w:szCs w:val="24"/>
+        </w:rPr>
+      </w:pPr>
+      <w:proofErr w:type="spellStart"/>
+      <w:r>
+        <w:rPr>
+          <w:sz w:val="24"/>
+          <w:szCs w:val="24"/>
+        </w:rPr>
+        <w:t>TypeScript</w:t>
+      </w:r>
+      <w:proofErr w:type="spellEnd"/>
+      <w:r>
+        <w:rPr>
+          <w:sz w:val="24"/>
+          <w:szCs w:val="24"/>
+        </w:rPr>
+        <w:t xml:space="preserve"> ist rückwärtskompatibel mit JavaScript </w:t>
+      </w:r>
+      <w:bookmarkStart w:id="0" w:name="_GoBack"/>
+      <w:bookmarkEnd w:id="0"/>
     </w:p>
     <w:p>
       <w:pPr>
@@ -798,7 +1266,120 @@
   <w:abstractNum w:abstractNumId="0" w15:restartNumberingAfterBreak="0">
     <w:nsid w:val="305C6665"/>
     <w:multiLevelType w:val="hybridMultilevel"/>
-    <w:tmpl w:val="1B3E6EE0"/>
+    <w:tmpl w:val="810E808A"/>
+    <w:lvl w:ilvl="0" w:tplc="04070001">
+      <w:start w:val="1"/>
+      <w:numFmt w:val="bullet"/>
+      <w:lvlText w:val=""/>
+      <w:lvlJc w:val="left"/>
+      <w:pPr>
+        <w:ind w:left="720" w:hanging="360"/>
+      </w:pPr>
+      <w:rPr>
+        <w:rFonts w:ascii="Symbol" w:hAnsi="Symbol" w:hint="default"/>
+      </w:rPr>
+    </w:lvl>
+    <w:lvl w:ilvl="1" w:tplc="04070003">
+      <w:start w:val="1"/>
+      <w:numFmt w:val="bullet"/>
+      <w:lvlText w:val="o"/>
+      <w:lvlJc w:val="left"/>
+      <w:pPr>
+        <w:ind w:left="1440" w:hanging="360"/>
+      </w:pPr>
+      <w:rPr>
+        <w:rFonts w:ascii="Courier New" w:hAnsi="Courier New" w:cs="Courier New" w:hint="default"/>
+      </w:rPr>
+    </w:lvl>
+    <w:lvl w:ilvl="2" w:tplc="04070005" w:tentative="1">
+      <w:start w:val="1"/>
+      <w:numFmt w:val="bullet"/>
+      <w:lvlText w:val=""/>
+      <w:lvlJc w:val="left"/>
+      <w:pPr>
+        <w:ind w:left="2160" w:hanging="360"/>
+      </w:pPr>
+      <w:rPr>
+        <w:rFonts w:ascii="Wingdings" w:hAnsi="Wingdings" w:hint="default"/>
+      </w:rPr>
+    </w:lvl>
+    <w:lvl w:ilvl="3" w:tplc="04070001" w:tentative="1">
+      <w:start w:val="1"/>
+      <w:numFmt w:val="bullet"/>
+      <w:lvlText w:val=""/>
+      <w:lvlJc w:val="left"/>
+      <w:pPr>
+        <w:ind w:left="2880" w:hanging="360"/>
+      </w:pPr>
+      <w:rPr>
+        <w:rFonts w:ascii="Symbol" w:hAnsi="Symbol" w:hint="default"/>
+      </w:rPr>
+    </w:lvl>
+    <w:lvl w:ilvl="4" w:tplc="04070003" w:tentative="1">
+      <w:start w:val="1"/>
+      <w:numFmt w:val="bullet"/>
+      <w:lvlText w:val="o"/>
+      <w:lvlJc w:val="left"/>
+      <w:pPr>
+        <w:ind w:left="3600" w:hanging="360"/>
+      </w:pPr>
+      <w:rPr>
+        <w:rFonts w:ascii="Courier New" w:hAnsi="Courier New" w:cs="Courier New" w:hint="default"/>
+      </w:rPr>
+    </w:lvl>
+    <w:lvl w:ilvl="5" w:tplc="04070005" w:tentative="1">
+      <w:start w:val="1"/>
+      <w:numFmt w:val="bullet"/>
+      <w:lvlText w:val=""/>
+      <w:lvlJc w:val="left"/>
+      <w:pPr>
+        <w:ind w:left="4320" w:hanging="360"/>
+      </w:pPr>
+      <w:rPr>
+        <w:rFonts w:ascii="Wingdings" w:hAnsi="Wingdings" w:hint="default"/>
+      </w:rPr>
+    </w:lvl>
+    <w:lvl w:ilvl="6" w:tplc="04070001" w:tentative="1">
+      <w:start w:val="1"/>
+      <w:numFmt w:val="bullet"/>
+      <w:lvlText w:val=""/>
+      <w:lvlJc w:val="left"/>
+      <w:pPr>
+        <w:ind w:left="5040" w:hanging="360"/>
+      </w:pPr>
+      <w:rPr>
+        <w:rFonts w:ascii="Symbol" w:hAnsi="Symbol" w:hint="default"/>
+      </w:rPr>
+    </w:lvl>
+    <w:lvl w:ilvl="7" w:tplc="04070003" w:tentative="1">
+      <w:start w:val="1"/>
+      <w:numFmt w:val="bullet"/>
+      <w:lvlText w:val="o"/>
+      <w:lvlJc w:val="left"/>
+      <w:pPr>
+        <w:ind w:left="5760" w:hanging="360"/>
+      </w:pPr>
+      <w:rPr>
+        <w:rFonts w:ascii="Courier New" w:hAnsi="Courier New" w:cs="Courier New" w:hint="default"/>
+      </w:rPr>
+    </w:lvl>
+    <w:lvl w:ilvl="8" w:tplc="04070005" w:tentative="1">
+      <w:start w:val="1"/>
+      <w:numFmt w:val="bullet"/>
+      <w:lvlText w:val=""/>
+      <w:lvlJc w:val="left"/>
+      <w:pPr>
+        <w:ind w:left="6480" w:hanging="360"/>
+      </w:pPr>
+      <w:rPr>
+        <w:rFonts w:ascii="Wingdings" w:hAnsi="Wingdings" w:hint="default"/>
+      </w:rPr>
+    </w:lvl>
+  </w:abstractNum>
+  <w:abstractNum w:abstractNumId="1" w15:restartNumberingAfterBreak="0">
+    <w:nsid w:val="365E0017"/>
+    <w:multiLevelType w:val="hybridMultilevel"/>
+    <w:tmpl w:val="36D4C352"/>
     <w:lvl w:ilvl="0" w:tplc="04070001">
       <w:start w:val="1"/>
       <w:numFmt w:val="bullet"/>
@@ -910,6 +1491,9 @@
   </w:abstractNum>
   <w:num w:numId="1">
     <w:abstractNumId w:val="0"/>
+  </w:num>
+  <w:num w:numId="2">
+    <w:abstractNumId w:val="1"/>
   </w:num>
 </w:numbering>
 </file>

</xml_diff>

<commit_message>
Weiß nicht mehr was ich da gemacht hab
</commit_message>
<xml_diff>
--- a/DiplomarbeitDoku/Theorie_Geschichte/AngularGeschichte.docx
+++ b/DiplomarbeitDoku/Theorie_Geschichte/AngularGeschichte.docx
@@ -1141,8 +1141,72 @@
       <w:r>
         <w:t>Bulma ist ein freies CSS-Framework, das auf Flexbox basiert. Es hat auf HTML und CSS basierende Button, Formulare, Tabellen, Grid-Systeme, Navigations- und andere Oberflächengestaltungselemente.</w:t>
       </w:r>
+    </w:p>
+    <w:p>
+      <w:pPr>
+        <w:pStyle w:val="berschrift2"/>
+      </w:pPr>
+      <w:r>
+        <w:t>MongoDB:</w:t>
+      </w:r>
+    </w:p>
+    <w:p>
+      <w:r>
+        <w:t xml:space="preserve">Die Programmierung von MongoDB wurde im Oktober 2007 begonnen von dem Unternehmen 10gen, welches 2013 zu MongoDb.INC umbenannt wurde. Das </w:t>
+      </w:r>
+      <w:r>
+        <w:t>erste Mal</w:t>
+      </w:r>
+      <w:r>
+        <w:t xml:space="preserve"> Online war das Programm im Februar 2009</w:t>
+      </w:r>
+      <w:r>
+        <w:t xml:space="preserve">. MongoDB ist die meist verbreitete NoSQL Datenbank. </w:t>
+      </w:r>
+    </w:p>
+    <w:p>
+      <w:r>
+        <w:t>MongoDB ist eine noSQL Datenbank, die mit der Programmiersprache C++ realisiert wurde. Die Datenbank ist dokumentenorientiert geschrieben und kann dadurch JSON D</w:t>
+      </w:r>
+      <w:r>
+        <w:t>o</w:t>
+      </w:r>
+      <w:r>
+        <w:t>kumente verwalten.</w:t>
+      </w:r>
+      <w:r>
+        <w:t xml:space="preserve"> </w:t>
+      </w:r>
+    </w:p>
+    <w:p>
+      <w:pPr>
+        <w:pStyle w:val="berschrift2"/>
+      </w:pPr>
+      <w:r>
+        <w:t>SwiperJS:</w:t>
+      </w:r>
+    </w:p>
+    <w:p>
       <w:bookmarkStart w:id="0" w:name="_GoBack"/>
       <w:bookmarkEnd w:id="0"/>
+    </w:p>
+    <w:p/>
+    <w:p>
+      <w:pPr>
+        <w:pStyle w:val="berschrift2"/>
+      </w:pPr>
+      <w:r>
+        <w:t>Bootstrap:</w:t>
+      </w:r>
+    </w:p>
+    <w:p/>
+    <w:p>
+      <w:pPr>
+        <w:pStyle w:val="berschrift2"/>
+      </w:pPr>
+      <w:r>
+        <w:t>NoSQL</w:t>
+      </w:r>
     </w:p>
     <w:p>
       <w:pPr>
@@ -1518,7 +1582,7 @@
       </w:pPr>
     </w:pPrDefault>
   </w:docDefaults>
-  <w:latentStyles w:defLockedState="0" w:defUIPriority="99" w:defSemiHidden="0" w:defUnhideWhenUsed="0" w:defQFormat="0" w:count="377">
+  <w:latentStyles w:defLockedState="0" w:defUIPriority="99" w:defSemiHidden="0" w:defUnhideWhenUsed="0" w:defQFormat="0" w:count="376">
     <w:lsdException w:name="Normal" w:uiPriority="0" w:qFormat="1"/>
     <w:lsdException w:name="heading 1" w:uiPriority="9" w:qFormat="1"/>
     <w:lsdException w:name="heading 2" w:semiHidden="1" w:uiPriority="9" w:unhideWhenUsed="1" w:qFormat="1"/>
@@ -1895,7 +1959,6 @@
     <w:lsdException w:name="Hashtag" w:semiHidden="1" w:unhideWhenUsed="1"/>
     <w:lsdException w:name="Unresolved Mention" w:semiHidden="1" w:unhideWhenUsed="1"/>
     <w:lsdException w:name="Smart Link" w:semiHidden="1" w:unhideWhenUsed="1"/>
-    <w:lsdException w:name="Smart Link Error" w:semiHidden="1" w:unhideWhenUsed="1"/>
   </w:latentStyles>
   <w:style w:type="paragraph" w:default="1" w:styleId="Standard">
     <w:name w:val="Normal"/>

</xml_diff>